<commit_message>
Tudo oq ah de bom
</commit_message>
<xml_diff>
--- a/Js-Html/Salão Projeto LRQ/Documentação Projeto Barbearia & Salão de Beleza.docx
+++ b/Js-Html/Salão Projeto LRQ/Documentação Projeto Barbearia & Salão de Beleza.docx
@@ -280,7 +280,7 @@
             </w:rPr>
             <w:fldChar w:fldCharType="separate"/>
           </w:r>
-          <w:hyperlink w:anchor="_Toc199256071" w:history="1">
+          <w:hyperlink w:anchor="_Toc199851358" w:history="1">
             <w:r>
               <w:rPr>
                 <w:rStyle w:val="Hyperlink"/>
@@ -327,7 +327,7 @@
                 <w:noProof/>
                 <w:webHidden/>
               </w:rPr>
-              <w:instrText xml:space="preserve"> PAGEREF _Toc199256071 \h </w:instrText>
+              <w:instrText xml:space="preserve"> PAGEREF _Toc199851358 \h </w:instrText>
             </w:r>
             <w:r>
               <w:rPr>
@@ -370,7 +370,7 @@
               <w:noProof/>
             </w:rPr>
           </w:pPr>
-          <w:hyperlink w:anchor="_Toc199256072" w:history="1">
+          <w:hyperlink w:anchor="_Toc199851359" w:history="1">
             <w:r>
               <w:rPr>
                 <w:rStyle w:val="Hyperlink"/>
@@ -417,7 +417,7 @@
                 <w:noProof/>
                 <w:webHidden/>
               </w:rPr>
-              <w:instrText xml:space="preserve"> PAGEREF _Toc199256072 \h </w:instrText>
+              <w:instrText xml:space="preserve"> PAGEREF _Toc199851359 \h </w:instrText>
             </w:r>
             <w:r>
               <w:rPr>
@@ -460,7 +460,7 @@
               <w:noProof/>
             </w:rPr>
           </w:pPr>
-          <w:hyperlink w:anchor="_Toc199256073" w:history="1">
+          <w:hyperlink w:anchor="_Toc199851360" w:history="1">
             <w:r>
               <w:rPr>
                 <w:rStyle w:val="Hyperlink"/>
@@ -507,7 +507,7 @@
                 <w:noProof/>
                 <w:webHidden/>
               </w:rPr>
-              <w:instrText xml:space="preserve"> PAGEREF _Toc199256073 \h </w:instrText>
+              <w:instrText xml:space="preserve"> PAGEREF _Toc199851360 \h </w:instrText>
             </w:r>
             <w:r>
               <w:rPr>
@@ -550,7 +550,7 @@
               <w:noProof/>
             </w:rPr>
           </w:pPr>
-          <w:hyperlink w:anchor="_Toc199256074" w:history="1">
+          <w:hyperlink w:anchor="_Toc199851361" w:history="1">
             <w:r>
               <w:rPr>
                 <w:rStyle w:val="Hyperlink"/>
@@ -597,7 +597,7 @@
                 <w:noProof/>
                 <w:webHidden/>
               </w:rPr>
-              <w:instrText xml:space="preserve"> PAGEREF _Toc199256074 \h </w:instrText>
+              <w:instrText xml:space="preserve"> PAGEREF _Toc199851361 \h </w:instrText>
             </w:r>
             <w:r>
               <w:rPr>
@@ -640,7 +640,7 @@
               <w:noProof/>
             </w:rPr>
           </w:pPr>
-          <w:hyperlink w:anchor="_Toc199256075" w:history="1">
+          <w:hyperlink w:anchor="_Toc199851362" w:history="1">
             <w:r>
               <w:rPr>
                 <w:rStyle w:val="Hyperlink"/>
@@ -687,7 +687,7 @@
                 <w:noProof/>
                 <w:webHidden/>
               </w:rPr>
-              <w:instrText xml:space="preserve"> PAGEREF _Toc199256075 \h </w:instrText>
+              <w:instrText xml:space="preserve"> PAGEREF _Toc199851362 \h </w:instrText>
             </w:r>
             <w:r>
               <w:rPr>
@@ -730,7 +730,7 @@
               <w:noProof/>
             </w:rPr>
           </w:pPr>
-          <w:hyperlink w:anchor="_Toc199256076" w:history="1">
+          <w:hyperlink w:anchor="_Toc199851363" w:history="1">
             <w:r>
               <w:rPr>
                 <w:rStyle w:val="Hyperlink"/>
@@ -777,7 +777,7 @@
                 <w:noProof/>
                 <w:webHidden/>
               </w:rPr>
-              <w:instrText xml:space="preserve"> PAGEREF _Toc199256076 \h </w:instrText>
+              <w:instrText xml:space="preserve"> PAGEREF _Toc199851363 \h </w:instrText>
             </w:r>
             <w:r>
               <w:rPr>
@@ -820,7 +820,7 @@
               <w:noProof/>
             </w:rPr>
           </w:pPr>
-          <w:hyperlink w:anchor="_Toc199256077" w:history="1">
+          <w:hyperlink w:anchor="_Toc199851364" w:history="1">
             <w:r>
               <w:rPr>
                 <w:rStyle w:val="Hyperlink"/>
@@ -867,7 +867,7 @@
                 <w:noProof/>
                 <w:webHidden/>
               </w:rPr>
-              <w:instrText xml:space="preserve"> PAGEREF _Toc199256077 \h </w:instrText>
+              <w:instrText xml:space="preserve"> PAGEREF _Toc199851364 \h </w:instrText>
             </w:r>
             <w:r>
               <w:rPr>
@@ -910,7 +910,7 @@
               <w:noProof/>
             </w:rPr>
           </w:pPr>
-          <w:hyperlink w:anchor="_Toc199256078" w:history="1">
+          <w:hyperlink w:anchor="_Toc199851365" w:history="1">
             <w:r>
               <w:rPr>
                 <w:rStyle w:val="Hyperlink"/>
@@ -957,7 +957,7 @@
                 <w:noProof/>
                 <w:webHidden/>
               </w:rPr>
-              <w:instrText xml:space="preserve"> PAGEREF _Toc199256078 \h </w:instrText>
+              <w:instrText xml:space="preserve"> PAGEREF _Toc199851365 \h </w:instrText>
             </w:r>
             <w:r>
               <w:rPr>
@@ -1000,7 +1000,7 @@
               <w:noProof/>
             </w:rPr>
           </w:pPr>
-          <w:hyperlink w:anchor="_Toc199256079" w:history="1">
+          <w:hyperlink w:anchor="_Toc199851366" w:history="1">
             <w:r>
               <w:rPr>
                 <w:rStyle w:val="Hyperlink"/>
@@ -1047,7 +1047,7 @@
                 <w:noProof/>
                 <w:webHidden/>
               </w:rPr>
-              <w:instrText xml:space="preserve"> PAGEREF _Toc199256079 \h </w:instrText>
+              <w:instrText xml:space="preserve"> PAGEREF _Toc199851366 \h </w:instrText>
             </w:r>
             <w:r>
               <w:rPr>
@@ -1067,7 +1067,7 @@
                 <w:noProof/>
                 <w:webHidden/>
               </w:rPr>
-              <w:t>4</w:t>
+              <w:t>5</w:t>
             </w:r>
             <w:r>
               <w:rPr>
@@ -1090,7 +1090,7 @@
               <w:noProof/>
             </w:rPr>
           </w:pPr>
-          <w:hyperlink w:anchor="_Toc199256080" w:history="1">
+          <w:hyperlink w:anchor="_Toc199851367" w:history="1">
             <w:r>
               <w:rPr>
                 <w:rStyle w:val="Hyperlink"/>
@@ -1137,7 +1137,7 @@
                 <w:noProof/>
                 <w:webHidden/>
               </w:rPr>
-              <w:instrText xml:space="preserve"> PAGEREF _Toc199256080 \h </w:instrText>
+              <w:instrText xml:space="preserve"> PAGEREF _Toc199851367 \h </w:instrText>
             </w:r>
             <w:r>
               <w:rPr>
@@ -1157,7 +1157,7 @@
                 <w:noProof/>
                 <w:webHidden/>
               </w:rPr>
-              <w:t>4</w:t>
+              <w:t>5</w:t>
             </w:r>
             <w:r>
               <w:rPr>
@@ -1180,7 +1180,7 @@
               <w:noProof/>
             </w:rPr>
           </w:pPr>
-          <w:hyperlink w:anchor="_Toc199256081" w:history="1">
+          <w:hyperlink w:anchor="_Toc199851368" w:history="1">
             <w:r>
               <w:rPr>
                 <w:rStyle w:val="Hyperlink"/>
@@ -1227,7 +1227,7 @@
                 <w:noProof/>
                 <w:webHidden/>
               </w:rPr>
-              <w:instrText xml:space="preserve"> PAGEREF _Toc199256081 \h </w:instrText>
+              <w:instrText xml:space="preserve"> PAGEREF _Toc199851368 \h </w:instrText>
             </w:r>
             <w:r>
               <w:rPr>
@@ -1247,7 +1247,7 @@
                 <w:noProof/>
                 <w:webHidden/>
               </w:rPr>
-              <w:t>4</w:t>
+              <w:t>5</w:t>
             </w:r>
             <w:r>
               <w:rPr>
@@ -1270,7 +1270,7 @@
               <w:noProof/>
             </w:rPr>
           </w:pPr>
-          <w:hyperlink w:anchor="_Toc199256082" w:history="1">
+          <w:hyperlink w:anchor="_Toc199851369" w:history="1">
             <w:r>
               <w:rPr>
                 <w:rStyle w:val="Hyperlink"/>
@@ -1317,7 +1317,7 @@
                 <w:noProof/>
                 <w:webHidden/>
               </w:rPr>
-              <w:instrText xml:space="preserve"> PAGEREF _Toc199256082 \h </w:instrText>
+              <w:instrText xml:space="preserve"> PAGEREF _Toc199851369 \h </w:instrText>
             </w:r>
             <w:r>
               <w:rPr>
@@ -1337,7 +1337,7 @@
                 <w:noProof/>
                 <w:webHidden/>
               </w:rPr>
-              <w:t>4</w:t>
+              <w:t>5</w:t>
             </w:r>
             <w:r>
               <w:rPr>
@@ -1426,7 +1426,7 @@
           <w:szCs w:val="32"/>
         </w:rPr>
       </w:pPr>
-      <w:bookmarkStart w:id="0" w:name="_Toc199256071"/>
+      <w:bookmarkStart w:id="0" w:name="_Toc199851358"/>
       <w:r>
         <w:rPr>
           <w:rFonts w:ascii="Times New Roman" w:hAnsi="Times New Roman" w:cs="Times New Roman"/>
@@ -1478,10 +1478,7 @@
         <w:ind w:left="357"/>
       </w:pPr>
       <w:r>
-        <w:t>O</w:t>
-      </w:r>
-      <w:r>
-        <w:t xml:space="preserve"> projeto foca na construção detalhada dos fluxos, estrutura lógica e organização dos componentes do sistema, por meio de diagramas e métodos ágeis que simulam uma aplicação real.</w:t>
+        <w:t>O projeto foca na construção detalhada dos fluxos, estrutura lógica e organização dos componentes do sistema, por meio de diagramas e métodos ágeis que simulam uma aplicação real.</w:t>
       </w:r>
     </w:p>
     <w:p>
@@ -1500,7 +1497,7 @@
           <w:szCs w:val="32"/>
         </w:rPr>
       </w:pPr>
-      <w:bookmarkStart w:id="1" w:name="_Toc199256072"/>
+      <w:bookmarkStart w:id="1" w:name="_Toc199851359"/>
       <w:r>
         <w:rPr>
           <w:rFonts w:ascii="Times New Roman" w:hAnsi="Times New Roman" w:cs="Times New Roman"/>
@@ -1521,10 +1518,7 @@
         <w:ind w:left="360"/>
       </w:pPr>
       <w:r>
-        <w:t>O</w:t>
-      </w:r>
-      <w:r>
-        <w:t xml:space="preserve"> projeto tem como foco o desenvolvimento de um sistema web para barbearia e salão de cabeleireiros, que permita o gerenciamento eficiente dos agendamentos, dos profissionais e dos serviços oferecidos.</w:t>
+        <w:t>O projeto tem como foco o desenvolvimento de um sistema web para barbearia e salão de cabeleireiros, que permita o gerenciamento eficiente dos agendamentos, dos profissionais e dos serviços oferecidos.</w:t>
       </w:r>
     </w:p>
     <w:p>
@@ -1608,7 +1602,7 @@
           <w:szCs w:val="32"/>
         </w:rPr>
       </w:pPr>
-      <w:bookmarkStart w:id="2" w:name="_Toc199256073"/>
+      <w:bookmarkStart w:id="2" w:name="_Toc199851360"/>
       <w:r>
         <w:rPr>
           <w:rFonts w:ascii="Times New Roman" w:hAnsi="Times New Roman" w:cs="Times New Roman"/>
@@ -1650,7 +1644,7 @@
         </w:rPr>
         <w:t xml:space="preserve"> </w:t>
       </w:r>
-      <w:bookmarkStart w:id="3" w:name="_Toc199256074"/>
+      <w:bookmarkStart w:id="3" w:name="_Toc199851361"/>
       <w:r>
         <w:rPr>
           <w:rFonts w:ascii="Times New Roman" w:hAnsi="Times New Roman" w:cs="Times New Roman"/>
@@ -1785,7 +1779,7 @@
           <w:szCs w:val="32"/>
         </w:rPr>
       </w:pPr>
-      <w:bookmarkStart w:id="4" w:name="_Toc199256075"/>
+      <w:bookmarkStart w:id="4" w:name="_Toc199851362"/>
       <w:r>
         <w:rPr>
           <w:rFonts w:ascii="Times New Roman" w:hAnsi="Times New Roman" w:cs="Times New Roman"/>
@@ -1923,7 +1917,7 @@
           <w:szCs w:val="32"/>
         </w:rPr>
       </w:pPr>
-      <w:bookmarkStart w:id="5" w:name="_Toc199256076"/>
+      <w:bookmarkStart w:id="5" w:name="_Toc199851363"/>
       <w:r>
         <w:rPr>
           <w:rFonts w:ascii="Times New Roman" w:hAnsi="Times New Roman" w:cs="Times New Roman"/>
@@ -2286,7 +2280,7 @@
           <w:szCs w:val="32"/>
         </w:rPr>
       </w:pPr>
-      <w:bookmarkStart w:id="6" w:name="_Toc199256077"/>
+      <w:bookmarkStart w:id="6" w:name="_Toc199851364"/>
       <w:r>
         <w:rPr>
           <w:rFonts w:ascii="Times New Roman" w:hAnsi="Times New Roman" w:cs="Times New Roman"/>
@@ -2331,7 +2325,7 @@
           <w:szCs w:val="32"/>
         </w:rPr>
       </w:pPr>
-      <w:bookmarkStart w:id="7" w:name="_Toc199256078"/>
+      <w:bookmarkStart w:id="7" w:name="_Toc199851365"/>
       <w:r>
         <w:rPr>
           <w:rFonts w:ascii="Times New Roman" w:hAnsi="Times New Roman" w:cs="Times New Roman"/>
@@ -2359,400 +2353,18 @@
     </w:p>
     <w:p>
       <w:pPr>
-        <w:pStyle w:val="Ttulo1"/>
-        <w:numPr>
-          <w:ilvl w:val="1"/>
-          <w:numId w:val="3"/>
-        </w:numPr>
-        <w:rPr>
-          <w:rFonts w:ascii="Times New Roman" w:hAnsi="Times New Roman" w:cs="Times New Roman"/>
-          <w:b/>
-          <w:bCs/>
-          <w:color w:val="auto"/>
-          <w:sz w:val="32"/>
-          <w:szCs w:val="32"/>
-        </w:rPr>
-      </w:pPr>
-      <w:bookmarkStart w:id="8" w:name="_Toc199256079"/>
-      <w:r>
-        <w:rPr>
-          <w:rFonts w:ascii="Times New Roman" w:hAnsi="Times New Roman" w:cs="Times New Roman"/>
-          <w:b/>
-          <w:bCs/>
-          <w:color w:val="auto"/>
-          <w:sz w:val="32"/>
-          <w:szCs w:val="32"/>
-        </w:rPr>
-        <w:t>Diagrama de Classes</w:t>
-      </w:r>
-      <w:bookmarkEnd w:id="8"/>
-    </w:p>
-    <w:p>
-      <w:pPr>
-        <w:pStyle w:val="NormalWeb"/>
-        <w:numPr>
-          <w:ilvl w:val="0"/>
-          <w:numId w:val="11"/>
-        </w:numPr>
-      </w:pPr>
-      <w:r>
-        <w:t>Mostra as principais entidades do sistema, suas propriedades e relacionamentos, incluindo Cliente, Profissional, Serviço e Agendamento.</w:t>
-      </w:r>
-    </w:p>
-    <w:p>
-      <w:pPr>
-        <w:pStyle w:val="Ttulo1"/>
-        <w:numPr>
-          <w:ilvl w:val="1"/>
-          <w:numId w:val="3"/>
-        </w:numPr>
-        <w:rPr>
-          <w:rFonts w:ascii="Times New Roman" w:hAnsi="Times New Roman" w:cs="Times New Roman"/>
-          <w:b/>
-          <w:bCs/>
-          <w:color w:val="auto"/>
-          <w:sz w:val="32"/>
-          <w:szCs w:val="32"/>
-        </w:rPr>
-      </w:pPr>
-      <w:bookmarkStart w:id="9" w:name="_Toc199256080"/>
-      <w:r>
-        <w:rPr>
-          <w:rFonts w:ascii="Times New Roman" w:hAnsi="Times New Roman" w:cs="Times New Roman"/>
-          <w:b/>
-          <w:bCs/>
-          <w:color w:val="auto"/>
-          <w:sz w:val="32"/>
-          <w:szCs w:val="32"/>
-        </w:rPr>
-        <w:t>Diagramas de Sequência</w:t>
-      </w:r>
-      <w:bookmarkEnd w:id="9"/>
-    </w:p>
-    <w:p>
-      <w:pPr>
-        <w:pStyle w:val="NormalWeb"/>
-        <w:numPr>
-          <w:ilvl w:val="0"/>
-          <w:numId w:val="12"/>
-        </w:numPr>
-      </w:pPr>
-      <w:r>
-        <w:t>Detalha a sequência de passos para os principais processos:</w:t>
-      </w:r>
-    </w:p>
-    <w:p>
-      <w:pPr>
-        <w:pStyle w:val="NormalWeb"/>
-        <w:numPr>
-          <w:ilvl w:val="1"/>
-          <w:numId w:val="12"/>
-        </w:numPr>
-      </w:pPr>
-      <w:r>
-        <w:t>5.3.1 Agendamento de Serviço</w:t>
-      </w:r>
-    </w:p>
-    <w:p>
-      <w:pPr>
-        <w:pStyle w:val="NormalWeb"/>
-        <w:numPr>
-          <w:ilvl w:val="1"/>
-          <w:numId w:val="12"/>
-        </w:numPr>
-      </w:pPr>
-      <w:r>
-        <w:t>5.3.2 Login e Cadastro</w:t>
-      </w:r>
-    </w:p>
-    <w:p>
-      <w:pPr>
-        <w:pStyle w:val="NormalWeb"/>
-        <w:numPr>
-          <w:ilvl w:val="1"/>
-          <w:numId w:val="12"/>
-        </w:numPr>
-      </w:pPr>
-      <w:r>
-        <w:t>5.3.3 Consulta de Histórico do Cliente</w:t>
-      </w:r>
-    </w:p>
-    <w:p>
-      <w:pPr>
-        <w:pStyle w:val="NormalWeb"/>
-        <w:numPr>
-          <w:ilvl w:val="1"/>
-          <w:numId w:val="12"/>
-        </w:numPr>
-      </w:pPr>
-      <w:r>
-        <w:t>5.3.4 Consulta da Agenda do Profissional</w:t>
-      </w:r>
-    </w:p>
-    <w:p>
-      <w:pPr>
-        <w:pStyle w:val="NormalWeb"/>
-        <w:numPr>
-          <w:ilvl w:val="1"/>
-          <w:numId w:val="12"/>
-        </w:numPr>
-      </w:pPr>
-      <w:r>
-        <w:t>5.3.5 Administração do Sistema</w:t>
-      </w:r>
-    </w:p>
-    <w:p>
-      <w:pPr>
-        <w:pStyle w:val="Ttulo1"/>
-        <w:numPr>
-          <w:ilvl w:val="1"/>
-          <w:numId w:val="3"/>
-        </w:numPr>
-        <w:rPr>
-          <w:rFonts w:ascii="Times New Roman" w:hAnsi="Times New Roman" w:cs="Times New Roman"/>
-          <w:b/>
-          <w:bCs/>
-          <w:color w:val="auto"/>
-          <w:sz w:val="32"/>
-          <w:szCs w:val="32"/>
-        </w:rPr>
-      </w:pPr>
-      <w:bookmarkStart w:id="10" w:name="_Toc199256081"/>
-      <w:r>
-        <w:rPr>
-          <w:rFonts w:ascii="Times New Roman" w:hAnsi="Times New Roman" w:cs="Times New Roman"/>
-          <w:b/>
-          <w:bCs/>
-          <w:color w:val="auto"/>
-          <w:sz w:val="32"/>
-          <w:szCs w:val="32"/>
-        </w:rPr>
-        <w:t>Diagrama de Estado</w:t>
-      </w:r>
-      <w:bookmarkEnd w:id="10"/>
-    </w:p>
-    <w:p>
-      <w:pPr>
-        <w:pStyle w:val="NormalWeb"/>
-        <w:numPr>
-          <w:ilvl w:val="0"/>
-          <w:numId w:val="13"/>
-        </w:numPr>
-      </w:pPr>
-      <w:r>
-        <w:t>Representa o ciclo de vida do agendamento, desde a criação até a finalização ou cancelamento.</w:t>
-      </w:r>
-    </w:p>
-    <w:p>
-      <w:pPr>
-        <w:pStyle w:val="Ttulo1"/>
-        <w:numPr>
-          <w:ilvl w:val="1"/>
-          <w:numId w:val="3"/>
-        </w:numPr>
-        <w:rPr>
-          <w:rFonts w:ascii="Times New Roman" w:hAnsi="Times New Roman" w:cs="Times New Roman"/>
-          <w:b/>
-          <w:bCs/>
-          <w:color w:val="auto"/>
-          <w:sz w:val="32"/>
-          <w:szCs w:val="32"/>
-        </w:rPr>
-      </w:pPr>
-      <w:bookmarkStart w:id="11" w:name="_Toc199256082"/>
-      <w:r>
-        <w:rPr>
-          <w:rFonts w:ascii="Times New Roman" w:hAnsi="Times New Roman" w:cs="Times New Roman"/>
-          <w:b/>
-          <w:bCs/>
-          <w:color w:val="auto"/>
-          <w:sz w:val="32"/>
-          <w:szCs w:val="32"/>
-        </w:rPr>
-        <w:t>Fluxograma</w:t>
-      </w:r>
-      <w:bookmarkEnd w:id="11"/>
-    </w:p>
-    <w:p>
-      <w:pPr>
-        <w:pStyle w:val="NormalWeb"/>
-        <w:numPr>
-          <w:ilvl w:val="0"/>
-          <w:numId w:val="14"/>
-        </w:numPr>
-      </w:pPr>
-      <w:r>
-        <w:t>Mostra o fluxo passo a passo que o cliente segue ao utilizar o sistema, desde o login até o pagamento presencial.</w:t>
-      </w:r>
-    </w:p>
-    <w:p/>
-    <w:p>
-      <w:pPr>
-        <w:pStyle w:val="NormalWeb"/>
-        <w:ind w:left="708" w:firstLine="12"/>
-      </w:pPr>
-    </w:p>
-    <w:p>
-      <w:pPr>
-        <w:pStyle w:val="NormalWeb"/>
-        <w:spacing w:before="0" w:beforeAutospacing="0"/>
-        <w:ind w:left="360"/>
-      </w:pPr>
-    </w:p>
-    <w:p>
-      <w:pPr>
-        <w:pStyle w:val="NormalWeb"/>
-        <w:spacing w:before="0" w:beforeAutospacing="0"/>
-        <w:ind w:left="360"/>
-      </w:pPr>
-    </w:p>
-    <w:p>
-      <w:pPr>
-        <w:pStyle w:val="NormalWeb"/>
-        <w:spacing w:before="0" w:beforeAutospacing="0"/>
-        <w:ind w:left="360"/>
-      </w:pPr>
-    </w:p>
-    <w:p>
-      <w:pPr>
-        <w:pStyle w:val="NormalWeb"/>
-        <w:spacing w:before="0" w:beforeAutospacing="0"/>
-        <w:ind w:left="360"/>
-      </w:pPr>
-      <w:r>
-        <w:lastRenderedPageBreak/>
-        <w:t xml:space="preserve">Fluxograma: </w:t>
-      </w:r>
-      <w:hyperlink r:id="rId13" w:history="1">
-        <w:r>
-          <w:rPr>
-            <w:rStyle w:val="Hyperlink"/>
-          </w:rPr>
-          <w:t>https://www.mermaidchart.com/raw/1ab04be0-b2c1-46ed-bf5d-daf7d8486285?theme=light&amp;version=v0.1&amp;format=svg</w:t>
-        </w:r>
-      </w:hyperlink>
-    </w:p>
-    <w:p>
-      <w:pPr>
-        <w:pStyle w:val="NormalWeb"/>
-        <w:spacing w:before="0" w:beforeAutospacing="0"/>
-        <w:ind w:left="360"/>
-      </w:pPr>
-      <w:r>
-        <w:t xml:space="preserve">Diagrama de Sequência: </w:t>
-      </w:r>
-      <w:hyperlink r:id="rId14" w:history="1">
-        <w:r>
-          <w:rPr>
-            <w:rStyle w:val="Hyperlink"/>
-          </w:rPr>
-          <w:t>https://www.mermaidchart.com/raw/c5e1acc3-66ff-4aab-8d1a-9c7c4d5c18a5?theme=light&amp;version=v0.1&amp;format=svg</w:t>
-        </w:r>
-      </w:hyperlink>
-    </w:p>
-    <w:p>
-      <w:pPr>
-        <w:pStyle w:val="NormalWeb"/>
-        <w:spacing w:before="0" w:beforeAutospacing="0"/>
-        <w:ind w:left="360"/>
-      </w:pPr>
-      <w:r>
-        <w:t xml:space="preserve">Diagrama de Classe: </w:t>
-      </w:r>
-      <w:hyperlink r:id="rId15" w:history="1">
-        <w:r>
-          <w:rPr>
-            <w:rStyle w:val="Hyperlink"/>
-          </w:rPr>
-          <w:t>https://www.mermaidchart.com/raw/b2e3cc4c-9e9c-45c5-acc0-5705e3498aa3?theme=light&amp;version=v0.1&amp;format=svg</w:t>
-        </w:r>
-      </w:hyperlink>
-    </w:p>
-    <w:p>
-      <w:pPr>
-        <w:pStyle w:val="NormalWeb"/>
-        <w:spacing w:before="0" w:beforeAutospacing="0"/>
-        <w:ind w:left="360"/>
-      </w:pPr>
-      <w:r>
-        <w:t xml:space="preserve">Diagrama de Sequência Agenda Profissional: </w:t>
-      </w:r>
-      <w:hyperlink r:id="rId16" w:history="1">
-        <w:r>
-          <w:rPr>
-            <w:rStyle w:val="Hyperlink"/>
-          </w:rPr>
-          <w:t>https://www.mermaidchart.com/raw/757b498d-407e-431c-a6d8-c43d0937c40e?theme=light&amp;version=v0.1&amp;format=svg</w:t>
-        </w:r>
-      </w:hyperlink>
-    </w:p>
-    <w:p>
-      <w:pPr>
-        <w:pStyle w:val="NormalWeb"/>
-        <w:spacing w:before="0" w:beforeAutospacing="0"/>
-        <w:ind w:left="360"/>
-      </w:pPr>
-      <w:r>
-        <w:t xml:space="preserve">Diagrama de Sequência </w:t>
-      </w:r>
-      <w:r>
-        <w:t>Histórico</w:t>
-      </w:r>
-      <w:r>
-        <w:t xml:space="preserve"> </w:t>
-      </w:r>
-      <w:r>
-        <w:t>Cliente</w:t>
-      </w:r>
-      <w:r>
-        <w:t>:</w:t>
-      </w:r>
-      <w:r>
-        <w:t xml:space="preserve"> </w:t>
-      </w:r>
-      <w:hyperlink r:id="rId17" w:history="1">
-        <w:r>
-          <w:rPr>
-            <w:rStyle w:val="Hyperlink"/>
-          </w:rPr>
-          <w:t>https://www.mermaidchart.com/raw/fd67dafa-6797-486d-a39c-fa7027473f8a?theme=light&amp;version=v0.1&amp;format=svg</w:t>
-        </w:r>
-      </w:hyperlink>
-    </w:p>
-    <w:p>
-      <w:pPr>
-        <w:pStyle w:val="NormalWeb"/>
-        <w:spacing w:before="0" w:beforeAutospacing="0"/>
-        <w:ind w:left="360"/>
-      </w:pPr>
-      <w:r>
-        <w:t xml:space="preserve">Diagrama de Sequência Login e Cadastro: </w:t>
-      </w:r>
-      <w:hyperlink r:id="rId18" w:history="1">
-        <w:r>
-          <w:rPr>
-            <w:rStyle w:val="Hyperlink"/>
-          </w:rPr>
-          <w:t>https://www.mermaidchart.com/raw/5af78a47-fd17-420f-bb1c-9f965e9a671d?theme=light&amp;version=v0.1&amp;format=svg</w:t>
-        </w:r>
-      </w:hyperlink>
-    </w:p>
-    <w:p>
-      <w:pPr>
-        <w:pStyle w:val="NormalWeb"/>
-        <w:spacing w:before="0" w:beforeAutospacing="0"/>
-        <w:ind w:left="360"/>
+        <w:pStyle w:val="NormalWeb"/>
+        <w:ind w:left="720"/>
       </w:pPr>
       <w:r>
         <w:rPr>
           <w:noProof/>
         </w:rPr>
-        <w:lastRenderedPageBreak/>
         <w:drawing>
-          <wp:inline distT="0" distB="0" distL="0" distR="0" wp14:anchorId="5A7A271E" wp14:editId="4BA58E2C">
-            <wp:extent cx="5391150" cy="4235450"/>
-            <wp:effectExtent l="0" t="0" r="0" b="0"/>
-            <wp:docPr id="1" name="Imagem 1"/>
+          <wp:inline distT="0" distB="0" distL="0" distR="0" wp14:anchorId="4B580C49" wp14:editId="78E5D83F">
+            <wp:extent cx="5397500" cy="4718050"/>
+            <wp:effectExtent l="0" t="0" r="0" b="6350"/>
+            <wp:docPr id="8" name="Imagem 8"/>
             <wp:cNvGraphicFramePr>
               <a:graphicFrameLocks xmlns:a="http://schemas.openxmlformats.org/drawingml/2006/main" noChangeAspect="1"/>
             </wp:cNvGraphicFramePr>
@@ -2766,275 +2378,7 @@
                     </pic:cNvPicPr>
                   </pic:nvPicPr>
                   <pic:blipFill>
-                    <a:blip r:embed="rId19">
-                      <a:extLst>
-                        <a:ext uri="{28A0092B-C50C-407E-A947-70E740481C1C}">
-                          <a14:useLocalDpi xmlns:a14="http://schemas.microsoft.com/office/drawing/2010/main" val="0"/>
-                        </a:ext>
-                      </a:extLst>
-                    </a:blip>
-                    <a:srcRect/>
-                    <a:stretch>
-                      <a:fillRect/>
-                    </a:stretch>
-                  </pic:blipFill>
-                  <pic:spPr bwMode="auto">
-                    <a:xfrm>
-                      <a:off x="0" y="0"/>
-                      <a:ext cx="5391150" cy="4235450"/>
-                    </a:xfrm>
-                    <a:prstGeom prst="rect">
-                      <a:avLst/>
-                    </a:prstGeom>
-                    <a:noFill/>
-                    <a:ln>
-                      <a:noFill/>
-                    </a:ln>
-                  </pic:spPr>
-                </pic:pic>
-              </a:graphicData>
-            </a:graphic>
-          </wp:inline>
-        </w:drawing>
-      </w:r>
-      <w:r>
-        <w:rPr>
-          <w:noProof/>
-        </w:rPr>
-        <w:lastRenderedPageBreak/>
-        <w:drawing>
-          <wp:inline distT="0" distB="0" distL="0" distR="0" wp14:anchorId="50380439" wp14:editId="0E0ED82B">
-            <wp:extent cx="5429250" cy="5194300"/>
-            <wp:effectExtent l="0" t="0" r="0" b="6350"/>
-            <wp:docPr id="2" name="Imagem 2"/>
-            <wp:cNvGraphicFramePr>
-              <a:graphicFrameLocks xmlns:a="http://schemas.openxmlformats.org/drawingml/2006/main" noChangeAspect="1"/>
-            </wp:cNvGraphicFramePr>
-            <a:graphic xmlns:a="http://schemas.openxmlformats.org/drawingml/2006/main">
-              <a:graphicData uri="http://schemas.openxmlformats.org/drawingml/2006/picture">
-                <pic:pic xmlns:pic="http://schemas.openxmlformats.org/drawingml/2006/picture">
-                  <pic:nvPicPr>
-                    <pic:cNvPr id="0" name="Picture 2"/>
-                    <pic:cNvPicPr>
-                      <a:picLocks noChangeAspect="1" noChangeArrowheads="1"/>
-                    </pic:cNvPicPr>
-                  </pic:nvPicPr>
-                  <pic:blipFill>
-                    <a:blip r:embed="rId20">
-                      <a:extLst>
-                        <a:ext uri="{28A0092B-C50C-407E-A947-70E740481C1C}">
-                          <a14:useLocalDpi xmlns:a14="http://schemas.microsoft.com/office/drawing/2010/main" val="0"/>
-                        </a:ext>
-                      </a:extLst>
-                    </a:blip>
-                    <a:srcRect/>
-                    <a:stretch>
-                      <a:fillRect/>
-                    </a:stretch>
-                  </pic:blipFill>
-                  <pic:spPr bwMode="auto">
-                    <a:xfrm>
-                      <a:off x="0" y="0"/>
-                      <a:ext cx="5429250" cy="5194300"/>
-                    </a:xfrm>
-                    <a:prstGeom prst="rect">
-                      <a:avLst/>
-                    </a:prstGeom>
-                    <a:noFill/>
-                    <a:ln>
-                      <a:noFill/>
-                    </a:ln>
-                  </pic:spPr>
-                </pic:pic>
-              </a:graphicData>
-            </a:graphic>
-          </wp:inline>
-        </w:drawing>
-      </w:r>
-      <w:r>
-        <w:rPr>
-          <w:noProof/>
-        </w:rPr>
-        <w:drawing>
-          <wp:inline distT="0" distB="0" distL="0" distR="0" wp14:anchorId="29E89DEC" wp14:editId="231C6BCF">
-            <wp:extent cx="5397500" cy="2641600"/>
-            <wp:effectExtent l="0" t="0" r="0" b="6350"/>
-            <wp:docPr id="3" name="Imagem 3"/>
-            <wp:cNvGraphicFramePr>
-              <a:graphicFrameLocks xmlns:a="http://schemas.openxmlformats.org/drawingml/2006/main" noChangeAspect="1"/>
-            </wp:cNvGraphicFramePr>
-            <a:graphic xmlns:a="http://schemas.openxmlformats.org/drawingml/2006/main">
-              <a:graphicData uri="http://schemas.openxmlformats.org/drawingml/2006/picture">
-                <pic:pic xmlns:pic="http://schemas.openxmlformats.org/drawingml/2006/picture">
-                  <pic:nvPicPr>
-                    <pic:cNvPr id="0" name="Picture 3"/>
-                    <pic:cNvPicPr>
-                      <a:picLocks noChangeAspect="1" noChangeArrowheads="1"/>
-                    </pic:cNvPicPr>
-                  </pic:nvPicPr>
-                  <pic:blipFill>
-                    <a:blip r:embed="rId21" cstate="print">
-                      <a:extLst>
-                        <a:ext uri="{28A0092B-C50C-407E-A947-70E740481C1C}">
-                          <a14:useLocalDpi xmlns:a14="http://schemas.microsoft.com/office/drawing/2010/main" val="0"/>
-                        </a:ext>
-                      </a:extLst>
-                    </a:blip>
-                    <a:srcRect/>
-                    <a:stretch>
-                      <a:fillRect/>
-                    </a:stretch>
-                  </pic:blipFill>
-                  <pic:spPr bwMode="auto">
-                    <a:xfrm>
-                      <a:off x="0" y="0"/>
-                      <a:ext cx="5397500" cy="2641600"/>
-                    </a:xfrm>
-                    <a:prstGeom prst="rect">
-                      <a:avLst/>
-                    </a:prstGeom>
-                    <a:noFill/>
-                    <a:ln>
-                      <a:noFill/>
-                    </a:ln>
-                  </pic:spPr>
-                </pic:pic>
-              </a:graphicData>
-            </a:graphic>
-          </wp:inline>
-        </w:drawing>
-      </w:r>
-      <w:r>
-        <w:rPr>
-          <w:noProof/>
-        </w:rPr>
-        <w:lastRenderedPageBreak/>
-        <w:drawing>
-          <wp:inline distT="0" distB="0" distL="0" distR="0" wp14:anchorId="5F95E14E" wp14:editId="4A9138F6">
-            <wp:extent cx="5391150" cy="3987800"/>
-            <wp:effectExtent l="0" t="0" r="0" b="0"/>
-            <wp:docPr id="4" name="Imagem 4"/>
-            <wp:cNvGraphicFramePr>
-              <a:graphicFrameLocks xmlns:a="http://schemas.openxmlformats.org/drawingml/2006/main" noChangeAspect="1"/>
-            </wp:cNvGraphicFramePr>
-            <a:graphic xmlns:a="http://schemas.openxmlformats.org/drawingml/2006/main">
-              <a:graphicData uri="http://schemas.openxmlformats.org/drawingml/2006/picture">
-                <pic:pic xmlns:pic="http://schemas.openxmlformats.org/drawingml/2006/picture">
-                  <pic:nvPicPr>
-                    <pic:cNvPr id="0" name="Picture 4"/>
-                    <pic:cNvPicPr>
-                      <a:picLocks noChangeAspect="1" noChangeArrowheads="1"/>
-                    </pic:cNvPicPr>
-                  </pic:nvPicPr>
-                  <pic:blipFill>
-                    <a:blip r:embed="rId22" cstate="print">
-                      <a:extLst>
-                        <a:ext uri="{28A0092B-C50C-407E-A947-70E740481C1C}">
-                          <a14:useLocalDpi xmlns:a14="http://schemas.microsoft.com/office/drawing/2010/main" val="0"/>
-                        </a:ext>
-                      </a:extLst>
-                    </a:blip>
-                    <a:srcRect/>
-                    <a:stretch>
-                      <a:fillRect/>
-                    </a:stretch>
-                  </pic:blipFill>
-                  <pic:spPr bwMode="auto">
-                    <a:xfrm>
-                      <a:off x="0" y="0"/>
-                      <a:ext cx="5391150" cy="3987800"/>
-                    </a:xfrm>
-                    <a:prstGeom prst="rect">
-                      <a:avLst/>
-                    </a:prstGeom>
-                    <a:noFill/>
-                    <a:ln>
-                      <a:noFill/>
-                    </a:ln>
-                  </pic:spPr>
-                </pic:pic>
-              </a:graphicData>
-            </a:graphic>
-          </wp:inline>
-        </w:drawing>
-      </w:r>
-      <w:r>
-        <w:rPr>
-          <w:noProof/>
-        </w:rPr>
-        <w:drawing>
-          <wp:inline distT="0" distB="0" distL="0" distR="0" wp14:anchorId="18B94041" wp14:editId="5FB5512F">
-            <wp:extent cx="5391150" cy="2501900"/>
-            <wp:effectExtent l="0" t="0" r="0" b="0"/>
-            <wp:docPr id="5" name="Imagem 5"/>
-            <wp:cNvGraphicFramePr>
-              <a:graphicFrameLocks xmlns:a="http://schemas.openxmlformats.org/drawingml/2006/main" noChangeAspect="1"/>
-            </wp:cNvGraphicFramePr>
-            <a:graphic xmlns:a="http://schemas.openxmlformats.org/drawingml/2006/main">
-              <a:graphicData uri="http://schemas.openxmlformats.org/drawingml/2006/picture">
-                <pic:pic xmlns:pic="http://schemas.openxmlformats.org/drawingml/2006/picture">
-                  <pic:nvPicPr>
-                    <pic:cNvPr id="0" name="Picture 5"/>
-                    <pic:cNvPicPr>
-                      <a:picLocks noChangeAspect="1" noChangeArrowheads="1"/>
-                    </pic:cNvPicPr>
-                  </pic:nvPicPr>
-                  <pic:blipFill>
-                    <a:blip r:embed="rId23" cstate="print">
-                      <a:extLst>
-                        <a:ext uri="{28A0092B-C50C-407E-A947-70E740481C1C}">
-                          <a14:useLocalDpi xmlns:a14="http://schemas.microsoft.com/office/drawing/2010/main" val="0"/>
-                        </a:ext>
-                      </a:extLst>
-                    </a:blip>
-                    <a:srcRect/>
-                    <a:stretch>
-                      <a:fillRect/>
-                    </a:stretch>
-                  </pic:blipFill>
-                  <pic:spPr bwMode="auto">
-                    <a:xfrm>
-                      <a:off x="0" y="0"/>
-                      <a:ext cx="5391150" cy="2501900"/>
-                    </a:xfrm>
-                    <a:prstGeom prst="rect">
-                      <a:avLst/>
-                    </a:prstGeom>
-                    <a:noFill/>
-                    <a:ln>
-                      <a:noFill/>
-                    </a:ln>
-                  </pic:spPr>
-                </pic:pic>
-              </a:graphicData>
-            </a:graphic>
-          </wp:inline>
-        </w:drawing>
-      </w:r>
-      <w:r>
-        <w:rPr>
-          <w:noProof/>
-        </w:rPr>
-        <w:lastRenderedPageBreak/>
-        <w:drawing>
-          <wp:inline distT="0" distB="0" distL="0" distR="0" wp14:anchorId="050CA7B1" wp14:editId="56AE76AC">
-            <wp:extent cx="5397500" cy="4718050"/>
-            <wp:effectExtent l="0" t="0" r="0" b="6350"/>
-            <wp:docPr id="6" name="Imagem 6"/>
-            <wp:cNvGraphicFramePr>
-              <a:graphicFrameLocks xmlns:a="http://schemas.openxmlformats.org/drawingml/2006/main" noChangeAspect="1"/>
-            </wp:cNvGraphicFramePr>
-            <a:graphic xmlns:a="http://schemas.openxmlformats.org/drawingml/2006/main">
-              <a:graphicData uri="http://schemas.openxmlformats.org/drawingml/2006/picture">
-                <pic:pic xmlns:pic="http://schemas.openxmlformats.org/drawingml/2006/picture">
-                  <pic:nvPicPr>
-                    <pic:cNvPr id="0" name="Picture 6"/>
-                    <pic:cNvPicPr>
-                      <a:picLocks noChangeAspect="1" noChangeArrowheads="1"/>
-                    </pic:cNvPicPr>
-                  </pic:nvPicPr>
-                  <pic:blipFill>
-                    <a:blip r:embed="rId24">
+                    <a:blip r:embed="rId13">
                       <a:extLst>
                         <a:ext uri="{28A0092B-C50C-407E-A947-70E740481C1C}">
                           <a14:useLocalDpi xmlns:a14="http://schemas.microsoft.com/office/drawing/2010/main" val="0"/>
@@ -3065,60 +2409,430 @@
           </wp:inline>
         </w:drawing>
       </w:r>
-      <w:r>
-        <w:rPr>
-          <w:noProof/>
+    </w:p>
+    <w:p>
+      <w:pPr>
+        <w:pStyle w:val="NormalWeb"/>
+        <w:ind w:left="720"/>
+      </w:pPr>
+    </w:p>
+    <w:p>
+      <w:pPr>
+        <w:pStyle w:val="NormalWeb"/>
+        <w:ind w:left="720"/>
+      </w:pPr>
+    </w:p>
+    <w:p>
+      <w:pPr>
+        <w:pStyle w:val="NormalWeb"/>
+        <w:ind w:left="720"/>
+      </w:pPr>
+    </w:p>
+    <w:p>
+      <w:pPr>
+        <w:pStyle w:val="Ttulo1"/>
+        <w:numPr>
+          <w:ilvl w:val="1"/>
+          <w:numId w:val="3"/>
+        </w:numPr>
+        <w:rPr>
+          <w:rFonts w:ascii="Times New Roman" w:hAnsi="Times New Roman" w:cs="Times New Roman"/>
+          <w:b/>
+          <w:bCs/>
+          <w:color w:val="auto"/>
+          <w:sz w:val="32"/>
+          <w:szCs w:val="32"/>
+        </w:rPr>
+      </w:pPr>
+      <w:bookmarkStart w:id="8" w:name="_Toc199851366"/>
+      <w:r>
+        <w:rPr>
+          <w:rFonts w:ascii="Times New Roman" w:hAnsi="Times New Roman" w:cs="Times New Roman"/>
+          <w:b/>
+          <w:bCs/>
+          <w:color w:val="auto"/>
+          <w:sz w:val="32"/>
+          <w:szCs w:val="32"/>
         </w:rPr>
         <w:lastRenderedPageBreak/>
-        <w:drawing>
-          <wp:inline distT="0" distB="0" distL="0" distR="0" wp14:anchorId="4327F083" wp14:editId="0FB715E2">
-            <wp:extent cx="5391150" cy="7143750"/>
-            <wp:effectExtent l="0" t="0" r="0" b="0"/>
-            <wp:docPr id="7" name="Imagem 7"/>
-            <wp:cNvGraphicFramePr>
-              <a:graphicFrameLocks xmlns:a="http://schemas.openxmlformats.org/drawingml/2006/main" noChangeAspect="1"/>
-            </wp:cNvGraphicFramePr>
-            <a:graphic xmlns:a="http://schemas.openxmlformats.org/drawingml/2006/main">
-              <a:graphicData uri="http://schemas.openxmlformats.org/drawingml/2006/picture">
-                <pic:pic xmlns:pic="http://schemas.openxmlformats.org/drawingml/2006/picture">
-                  <pic:nvPicPr>
-                    <pic:cNvPr id="0" name="Picture 7"/>
-                    <pic:cNvPicPr>
-                      <a:picLocks noChangeAspect="1" noChangeArrowheads="1"/>
-                    </pic:cNvPicPr>
-                  </pic:nvPicPr>
-                  <pic:blipFill>
-                    <a:blip r:embed="rId25">
-                      <a:extLst>
-                        <a:ext uri="{28A0092B-C50C-407E-A947-70E740481C1C}">
-                          <a14:useLocalDpi xmlns:a14="http://schemas.microsoft.com/office/drawing/2010/main" val="0"/>
-                        </a:ext>
-                      </a:extLst>
-                    </a:blip>
-                    <a:srcRect/>
-                    <a:stretch>
-                      <a:fillRect/>
-                    </a:stretch>
-                  </pic:blipFill>
-                  <pic:spPr bwMode="auto">
-                    <a:xfrm>
-                      <a:off x="0" y="0"/>
-                      <a:ext cx="5391150" cy="7143750"/>
-                    </a:xfrm>
-                    <a:prstGeom prst="rect">
-                      <a:avLst/>
-                    </a:prstGeom>
-                    <a:noFill/>
-                    <a:ln>
-                      <a:noFill/>
-                    </a:ln>
-                  </pic:spPr>
-                </pic:pic>
-              </a:graphicData>
-            </a:graphic>
-          </wp:inline>
-        </w:drawing>
-      </w:r>
+        <w:t>Diagrama de Classes</w:t>
+      </w:r>
+      <w:bookmarkEnd w:id="8"/>
+    </w:p>
+    <w:p>
+      <w:pPr>
+        <w:pStyle w:val="NormalWeb"/>
+        <w:numPr>
+          <w:ilvl w:val="0"/>
+          <w:numId w:val="11"/>
+        </w:numPr>
+      </w:pPr>
+      <w:r>
+        <w:t>Mostra as principais entidades do sistema, suas propriedades e relacionamentos, incluindo Cliente, Profissional, Serviço e Agendamento.</w:t>
+      </w:r>
+    </w:p>
+    <w:p>
+      <w:pPr>
+        <w:pStyle w:val="NormalWeb"/>
+        <w:numPr>
+          <w:ilvl w:val="1"/>
+          <w:numId w:val="11"/>
+        </w:numPr>
+        <w:spacing w:before="0" w:beforeAutospacing="0"/>
+      </w:pPr>
+      <w:r>
+        <w:t xml:space="preserve">Diagrama de Classe: </w:t>
+      </w:r>
+      <w:hyperlink r:id="rId14" w:history="1">
+        <w:r>
+          <w:rPr>
+            <w:rStyle w:val="Hyperlink"/>
+          </w:rPr>
+          <w:t>https://www.mermaidchart.com/raw/b2e3cc4c-9e9c-45c5-acc0-5705e3498aa3?theme=light&amp;version=v0.1&amp;format=svg</w:t>
+        </w:r>
+      </w:hyperlink>
+    </w:p>
+    <w:p>
+      <w:pPr>
+        <w:pStyle w:val="NormalWeb"/>
+        <w:ind w:left="720"/>
+      </w:pPr>
+    </w:p>
+    <w:p>
+      <w:pPr>
+        <w:pStyle w:val="Ttulo1"/>
+        <w:numPr>
+          <w:ilvl w:val="1"/>
+          <w:numId w:val="3"/>
+        </w:numPr>
+        <w:rPr>
+          <w:rFonts w:ascii="Times New Roman" w:hAnsi="Times New Roman" w:cs="Times New Roman"/>
+          <w:b/>
+          <w:bCs/>
+          <w:color w:val="auto"/>
+          <w:sz w:val="32"/>
+          <w:szCs w:val="32"/>
+        </w:rPr>
+      </w:pPr>
+      <w:bookmarkStart w:id="9" w:name="_Toc199851367"/>
+      <w:r>
+        <w:rPr>
+          <w:rFonts w:ascii="Times New Roman" w:hAnsi="Times New Roman" w:cs="Times New Roman"/>
+          <w:b/>
+          <w:bCs/>
+          <w:color w:val="auto"/>
+          <w:sz w:val="32"/>
+          <w:szCs w:val="32"/>
+        </w:rPr>
+        <w:t>Diagramas de Sequência</w:t>
+      </w:r>
+      <w:bookmarkEnd w:id="9"/>
+    </w:p>
+    <w:p>
+      <w:pPr>
+        <w:pStyle w:val="NormalWeb"/>
+        <w:numPr>
+          <w:ilvl w:val="0"/>
+          <w:numId w:val="12"/>
+        </w:numPr>
+      </w:pPr>
+      <w:r>
+        <w:t>Detalha a sequência de passos para os principais processos:</w:t>
+      </w:r>
+    </w:p>
+    <w:p>
+      <w:pPr>
+        <w:pStyle w:val="NormalWeb"/>
+        <w:numPr>
+          <w:ilvl w:val="1"/>
+          <w:numId w:val="12"/>
+        </w:numPr>
+      </w:pPr>
+      <w:r>
+        <w:t xml:space="preserve">5.3.1 </w:t>
+      </w:r>
+      <w:r>
+        <w:rPr>
+          <w:b/>
+        </w:rPr>
+        <w:t>Agendamento de Serviço</w:t>
+      </w:r>
+    </w:p>
+    <w:p>
+      <w:pPr>
+        <w:pStyle w:val="NormalWeb"/>
+        <w:numPr>
+          <w:ilvl w:val="2"/>
+          <w:numId w:val="12"/>
+        </w:numPr>
+        <w:spacing w:before="0" w:beforeAutospacing="0"/>
+      </w:pPr>
+      <w:r>
+        <w:t xml:space="preserve">Diagrama de Sequência: </w:t>
+      </w:r>
+      <w:hyperlink r:id="rId15" w:history="1">
+        <w:r>
+          <w:rPr>
+            <w:rStyle w:val="Hyperlink"/>
+          </w:rPr>
+          <w:t>https://www.mermaidchart.com/raw/c5e1acc3-66ff-4aab-8d1a-9c7c4d5c18a5?theme=light&amp;version=v0.1&amp;format=svg</w:t>
+        </w:r>
+      </w:hyperlink>
+    </w:p>
+    <w:p>
+      <w:pPr>
+        <w:pStyle w:val="NormalWeb"/>
+        <w:numPr>
+          <w:ilvl w:val="1"/>
+          <w:numId w:val="12"/>
+        </w:numPr>
+      </w:pPr>
+      <w:r>
+        <w:t xml:space="preserve">5.3.2 </w:t>
+      </w:r>
+      <w:r>
+        <w:rPr>
+          <w:b/>
+        </w:rPr>
+        <w:t>Login e Cadastro</w:t>
+      </w:r>
+    </w:p>
+    <w:p>
+      <w:pPr>
+        <w:pStyle w:val="NormalWeb"/>
+        <w:numPr>
+          <w:ilvl w:val="2"/>
+          <w:numId w:val="12"/>
+        </w:numPr>
+        <w:spacing w:before="0" w:beforeAutospacing="0"/>
+      </w:pPr>
+      <w:r>
+        <w:t xml:space="preserve">Diagrama de Sequência Login e Cadastro: </w:t>
+      </w:r>
+      <w:hyperlink r:id="rId16" w:history="1">
+        <w:r>
+          <w:rPr>
+            <w:rStyle w:val="Hyperlink"/>
+          </w:rPr>
+          <w:t>https://www.mermaidchart.com/raw/5af78a47-fd17-420f-bb1c-9f965e9a671d?theme=light&amp;version=v0.1&amp;format=svg</w:t>
+        </w:r>
+      </w:hyperlink>
+    </w:p>
+    <w:p>
+      <w:pPr>
+        <w:pStyle w:val="NormalWeb"/>
+        <w:numPr>
+          <w:ilvl w:val="1"/>
+          <w:numId w:val="12"/>
+        </w:numPr>
+      </w:pPr>
+      <w:r>
+        <w:t xml:space="preserve">5.3.3 </w:t>
+      </w:r>
+      <w:r>
+        <w:rPr>
+          <w:b/>
+        </w:rPr>
+        <w:t>Consulta de Histórico do Cliente</w:t>
+      </w:r>
+    </w:p>
+    <w:p>
+      <w:pPr>
+        <w:pStyle w:val="NormalWeb"/>
+        <w:numPr>
+          <w:ilvl w:val="2"/>
+          <w:numId w:val="12"/>
+        </w:numPr>
+        <w:spacing w:before="0" w:beforeAutospacing="0"/>
+      </w:pPr>
+      <w:r>
+        <w:t xml:space="preserve">Diagrama de Sequência Histórico Cliente: </w:t>
+      </w:r>
+      <w:hyperlink r:id="rId17" w:history="1">
+        <w:r>
+          <w:rPr>
+            <w:rStyle w:val="Hyperlink"/>
+          </w:rPr>
+          <w:t>https://www.mermaidchart.com/raw/fd67dafa-6797-486d-a39c-fa7027473f8a?theme=light&amp;version=v0.1&amp;format=svg</w:t>
+        </w:r>
+      </w:hyperlink>
+    </w:p>
+    <w:p>
+      <w:pPr>
+        <w:pStyle w:val="NormalWeb"/>
+        <w:numPr>
+          <w:ilvl w:val="1"/>
+          <w:numId w:val="12"/>
+        </w:numPr>
+        <w:rPr>
+          <w:b/>
+        </w:rPr>
+      </w:pPr>
+      <w:r>
+        <w:t xml:space="preserve">5.3.4 </w:t>
+      </w:r>
+      <w:r>
+        <w:rPr>
+          <w:b/>
+        </w:rPr>
+        <w:t>Consulta da Agenda do Profissional</w:t>
+      </w:r>
+    </w:p>
+    <w:p>
+      <w:pPr>
+        <w:pStyle w:val="NormalWeb"/>
+        <w:numPr>
+          <w:ilvl w:val="2"/>
+          <w:numId w:val="12"/>
+        </w:numPr>
+        <w:spacing w:before="0" w:beforeAutospacing="0"/>
+      </w:pPr>
+      <w:r>
+        <w:t xml:space="preserve">Diagrama de Sequência Agenda Profissional: </w:t>
+      </w:r>
+      <w:hyperlink r:id="rId18" w:history="1">
+        <w:r>
+          <w:rPr>
+            <w:rStyle w:val="Hyperlink"/>
+          </w:rPr>
+          <w:t>https://www.mermaidchart.com/raw/757b498d-407e-431c-a6d8-c43d0937c40e?theme=light&amp;version=v0.1&amp;format=svg</w:t>
+        </w:r>
+      </w:hyperlink>
+    </w:p>
+    <w:p>
+      <w:pPr>
+        <w:pStyle w:val="Ttulo1"/>
+        <w:numPr>
+          <w:ilvl w:val="1"/>
+          <w:numId w:val="3"/>
+        </w:numPr>
+        <w:rPr>
+          <w:rFonts w:ascii="Times New Roman" w:hAnsi="Times New Roman" w:cs="Times New Roman"/>
+          <w:b/>
+          <w:bCs/>
+          <w:color w:val="auto"/>
+          <w:sz w:val="32"/>
+          <w:szCs w:val="32"/>
+        </w:rPr>
+      </w:pPr>
+      <w:bookmarkStart w:id="10" w:name="_Toc199851368"/>
+      <w:r>
+        <w:rPr>
+          <w:rFonts w:ascii="Times New Roman" w:hAnsi="Times New Roman" w:cs="Times New Roman"/>
+          <w:b/>
+          <w:bCs/>
+          <w:color w:val="auto"/>
+          <w:sz w:val="32"/>
+          <w:szCs w:val="32"/>
+        </w:rPr>
+        <w:t>Diagrama de Estado</w:t>
+      </w:r>
+      <w:bookmarkEnd w:id="10"/>
+    </w:p>
+    <w:p>
+      <w:pPr>
+        <w:pStyle w:val="NormalWeb"/>
+        <w:numPr>
+          <w:ilvl w:val="0"/>
+          <w:numId w:val="13"/>
+        </w:numPr>
+      </w:pPr>
+      <w:r>
+        <w:t>Representa o ciclo de vida do agendamento, desde a criação até a finalização ou cancelamento.</w:t>
+      </w:r>
+    </w:p>
+    <w:p>
+      <w:pPr>
+        <w:pStyle w:val="NormalWeb"/>
+        <w:numPr>
+          <w:ilvl w:val="1"/>
+          <w:numId w:val="13"/>
+        </w:numPr>
+      </w:pPr>
+      <w:r>
+        <w:t>Diagrama de Estado Atendimento:</w:t>
+      </w:r>
+      <w:r>
+        <w:t xml:space="preserve"> </w:t>
+      </w:r>
+      <w:r>
+        <w:rPr>
+          <w:rStyle w:val="Hyperlink"/>
+        </w:rPr>
+        <w:t>https://www.mermaidchart.com/raw/6caf697d-9ddd-4034-824a-ae39d3f4b858?theme=light&amp;version=v0.1&amp;format=svg</w:t>
+      </w:r>
+    </w:p>
+    <w:p>
+      <w:pPr>
+        <w:pStyle w:val="Ttulo1"/>
+        <w:numPr>
+          <w:ilvl w:val="1"/>
+          <w:numId w:val="3"/>
+        </w:numPr>
+        <w:rPr>
+          <w:rFonts w:ascii="Times New Roman" w:hAnsi="Times New Roman" w:cs="Times New Roman"/>
+          <w:b/>
+          <w:bCs/>
+          <w:color w:val="auto"/>
+          <w:sz w:val="32"/>
+          <w:szCs w:val="32"/>
+        </w:rPr>
+      </w:pPr>
+      <w:bookmarkStart w:id="11" w:name="_Toc199851369"/>
+      <w:r>
+        <w:rPr>
+          <w:rFonts w:ascii="Times New Roman" w:hAnsi="Times New Roman" w:cs="Times New Roman"/>
+          <w:b/>
+          <w:bCs/>
+          <w:color w:val="auto"/>
+          <w:sz w:val="32"/>
+          <w:szCs w:val="32"/>
+        </w:rPr>
+        <w:t>Fluxograma</w:t>
+      </w:r>
+      <w:bookmarkEnd w:id="11"/>
+    </w:p>
+    <w:p>
+      <w:pPr>
+        <w:pStyle w:val="NormalWeb"/>
+        <w:numPr>
+          <w:ilvl w:val="0"/>
+          <w:numId w:val="14"/>
+        </w:numPr>
+      </w:pPr>
+      <w:r>
+        <w:t>Mostra o fluxo passo a passo que o cliente segue ao utilizar o sistema, desde o login até o pagamento presencial.</w:t>
+      </w:r>
+    </w:p>
+    <w:p>
+      <w:pPr>
+        <w:pStyle w:val="NormalWeb"/>
+        <w:numPr>
+          <w:ilvl w:val="1"/>
+          <w:numId w:val="14"/>
+        </w:numPr>
+        <w:spacing w:before="0" w:beforeAutospacing="0"/>
+        <w:rPr>
+          <w:rStyle w:val="Hyperlink"/>
+        </w:rPr>
+      </w:pPr>
+      <w:r>
+        <w:t xml:space="preserve">Fluxograma: </w:t>
+      </w:r>
+      <w:hyperlink r:id="rId19" w:history="1">
+        <w:r>
+          <w:rPr>
+            <w:rStyle w:val="Hyperlink"/>
+          </w:rPr>
+          <w:t>https://www.mermaidchart.com/raw/1ab04be0-b2c1-46ed-bf5d-daf7d8486285?theme=light&amp;version=v0.1&amp;format=svg</w:t>
+        </w:r>
+      </w:hyperlink>
+    </w:p>
+    <w:p>
+      <w:pPr>
+        <w:pStyle w:val="NormalWeb"/>
+        <w:ind w:left="720"/>
+      </w:pPr>
     </w:p>
     <w:p>
       <w:pPr>
@@ -3126,11 +2840,101 @@
         <w:spacing w:before="0" w:beforeAutospacing="0"/>
         <w:ind w:left="360"/>
       </w:pPr>
+    </w:p>
+    <w:p>
+      <w:pPr>
+        <w:pStyle w:val="Ttulo1"/>
+        <w:numPr>
+          <w:ilvl w:val="0"/>
+          <w:numId w:val="3"/>
+        </w:numPr>
+        <w:rPr>
+          <w:rFonts w:ascii="Times New Roman" w:hAnsi="Times New Roman" w:cs="Times New Roman"/>
+          <w:b/>
+          <w:bCs/>
+          <w:color w:val="auto"/>
+          <w:sz w:val="32"/>
+          <w:szCs w:val="32"/>
+        </w:rPr>
+      </w:pPr>
+      <w:r>
+        <w:rPr>
+          <w:rFonts w:ascii="Times New Roman" w:hAnsi="Times New Roman" w:cs="Times New Roman"/>
+          <w:b/>
+          <w:bCs/>
+          <w:color w:val="auto"/>
+          <w:sz w:val="32"/>
+          <w:szCs w:val="32"/>
+        </w:rPr>
+        <w:lastRenderedPageBreak/>
+        <w:t>Ferramentas Usadas no Desenvolvimento do projeto:</w:t>
+      </w:r>
+    </w:p>
+    <w:p>
+      <w:pPr>
+        <w:pStyle w:val="PargrafodaLista"/>
+        <w:numPr>
+          <w:ilvl w:val="0"/>
+          <w:numId w:val="15"/>
+        </w:numPr>
+      </w:pPr>
+      <w:r>
+        <w:t>Mermaid</w:t>
+      </w:r>
+      <w:r>
+        <w:t xml:space="preserve"> - </w:t>
+      </w:r>
+      <w:r>
+        <w:t>https://www.mermaidchart.com</w:t>
+      </w:r>
+    </w:p>
+    <w:p>
+      <w:pPr>
+        <w:pStyle w:val="PargrafodaLista"/>
+        <w:numPr>
+          <w:ilvl w:val="0"/>
+          <w:numId w:val="15"/>
+        </w:numPr>
+      </w:pPr>
+      <w:r>
+        <w:t>Figma</w:t>
+      </w:r>
+      <w:r>
+        <w:t xml:space="preserve"> - </w:t>
+      </w:r>
+      <w:r>
+        <w:t>https://www.figma.com/design/jSjL8wKhgwPWYIlix4F3VB/Barbearia---Sal%C3%A3o?node-id=0-1&amp;t=7kVRahzSRPLJcpmB-1</w:t>
+      </w:r>
+    </w:p>
+    <w:p>
+      <w:pPr>
+        <w:pStyle w:val="PargrafodaLista"/>
+        <w:numPr>
+          <w:ilvl w:val="0"/>
+          <w:numId w:val="15"/>
+        </w:numPr>
+      </w:pPr>
+      <w:r>
+        <w:t>Trello</w:t>
+      </w:r>
+      <w:r>
+        <w:t xml:space="preserve"> - </w:t>
+      </w:r>
+      <w:r>
+        <w:t>https://trello.com/invite/b/683f2dc9b1276a949e86c170/ATTI34cc44972ec0f301d9ad461ee3535d24727AD9A4/barbearia-salao</w:t>
+      </w:r>
       <w:bookmarkStart w:id="12" w:name="_GoBack"/>
       <w:bookmarkEnd w:id="12"/>
     </w:p>
+    <w:p>
+      <w:pPr>
+        <w:pStyle w:val="NormalWeb"/>
+        <w:spacing w:before="0" w:beforeAutospacing="0"/>
+        <w:ind w:left="360"/>
+      </w:pPr>
+    </w:p>
     <w:sectPr>
-      <w:footerReference w:type="default" r:id="rId26"/>
+      <w:footerReference w:type="default" r:id="rId20"/>
       <w:pgSz w:w="11906" w:h="16838"/>
       <w:pgMar w:top="1417" w:right="1701" w:bottom="1417" w:left="1701" w:header="708" w:footer="708" w:gutter="0"/>
       <w:pgNumType w:start="1"/>
@@ -3325,6 +3129,119 @@
 <file path=word/numbering.xml><?xml version="1.0" encoding="utf-8"?>
 <w:numbering xmlns:wpc="http://schemas.microsoft.com/office/word/2010/wordprocessingCanvas" xmlns:cx="http://schemas.microsoft.com/office/drawing/2014/chartex" xmlns:cx1="http://schemas.microsoft.com/office/drawing/2015/9/8/chartex" xmlns:cx2="http://schemas.microsoft.com/office/drawing/2015/10/21/chartex" xmlns:cx3="http://schemas.microsoft.com/office/drawing/2016/5/9/chartex" xmlns:cx4="http://schemas.microsoft.com/office/drawing/2016/5/10/chartex" xmlns:cx5="http://schemas.microsoft.com/office/drawing/2016/5/11/chartex" xmlns:cx6="http://schemas.microsoft.com/office/drawing/2016/5/12/chartex" xmlns:cx7="http://schemas.microsoft.com/office/drawing/2016/5/13/chartex" xmlns:cx8="http://schemas.microsoft.com/office/drawing/2016/5/14/chartex" xmlns:mc="http://schemas.openxmlformats.org/markup-compatibility/2006" xmlns:aink="http://schemas.microsoft.com/office/drawing/2016/ink" xmlns:am3d="http://schemas.microsoft.com/office/drawing/2017/model3d" xmlns:o="urn:schemas-microsoft-com:office:office" xmlns:r="http://schemas.openxmlformats.org/officeDocument/2006/relationships" xmlns:m="http://schemas.openxmlformats.org/officeDocument/2006/math" xmlns:v="urn:schemas-microsoft-com:vml" xmlns:wp14="http://schemas.microsoft.com/office/word/2010/wordprocessingDrawing" xmlns:wp="http://schemas.openxmlformats.org/drawingml/2006/wordprocessingDrawing" xmlns:w10="urn:schemas-microsoft-com:office:word" xmlns:w="http://schemas.openxmlformats.org/wordprocessingml/2006/main" xmlns:w14="http://schemas.microsoft.com/office/word/2010/wordml" xmlns:w15="http://schemas.microsoft.com/office/word/2012/wordml" xmlns:w16cid="http://schemas.microsoft.com/office/word/2016/wordml/cid" xmlns:w16se="http://schemas.microsoft.com/office/word/2015/wordml/symex" xmlns:wpg="http://schemas.microsoft.com/office/word/2010/wordprocessingGroup" xmlns:wpi="http://schemas.microsoft.com/office/word/2010/wordprocessingInk" xmlns:wne="http://schemas.microsoft.com/office/word/2006/wordml" xmlns:wps="http://schemas.microsoft.com/office/word/2010/wordprocessingShape" mc:Ignorable="w14 w15 w16se w16cid wp14">
   <w:abstractNum w:abstractNumId="0" w15:restartNumberingAfterBreak="0">
+    <w:nsid w:val="03102872"/>
+    <w:multiLevelType w:val="hybridMultilevel"/>
+    <w:tmpl w:val="9DCC0B02"/>
+    <w:lvl w:ilvl="0" w:tplc="04160001">
+      <w:start w:val="1"/>
+      <w:numFmt w:val="bullet"/>
+      <w:lvlText w:val=""/>
+      <w:lvlJc w:val="left"/>
+      <w:pPr>
+        <w:ind w:left="720" w:hanging="360"/>
+      </w:pPr>
+      <w:rPr>
+        <w:rFonts w:ascii="Symbol" w:hAnsi="Symbol" w:hint="default"/>
+      </w:rPr>
+    </w:lvl>
+    <w:lvl w:ilvl="1" w:tplc="04160003" w:tentative="1">
+      <w:start w:val="1"/>
+      <w:numFmt w:val="bullet"/>
+      <w:lvlText w:val="o"/>
+      <w:lvlJc w:val="left"/>
+      <w:pPr>
+        <w:ind w:left="1440" w:hanging="360"/>
+      </w:pPr>
+      <w:rPr>
+        <w:rFonts w:ascii="Courier New" w:hAnsi="Courier New" w:cs="Courier New" w:hint="default"/>
+      </w:rPr>
+    </w:lvl>
+    <w:lvl w:ilvl="2" w:tplc="04160005" w:tentative="1">
+      <w:start w:val="1"/>
+      <w:numFmt w:val="bullet"/>
+      <w:lvlText w:val=""/>
+      <w:lvlJc w:val="left"/>
+      <w:pPr>
+        <w:ind w:left="2160" w:hanging="360"/>
+      </w:pPr>
+      <w:rPr>
+        <w:rFonts w:ascii="Wingdings" w:hAnsi="Wingdings" w:hint="default"/>
+      </w:rPr>
+    </w:lvl>
+    <w:lvl w:ilvl="3" w:tplc="04160001" w:tentative="1">
+      <w:start w:val="1"/>
+      <w:numFmt w:val="bullet"/>
+      <w:lvlText w:val=""/>
+      <w:lvlJc w:val="left"/>
+      <w:pPr>
+        <w:ind w:left="2880" w:hanging="360"/>
+      </w:pPr>
+      <w:rPr>
+        <w:rFonts w:ascii="Symbol" w:hAnsi="Symbol" w:hint="default"/>
+      </w:rPr>
+    </w:lvl>
+    <w:lvl w:ilvl="4" w:tplc="04160003" w:tentative="1">
+      <w:start w:val="1"/>
+      <w:numFmt w:val="bullet"/>
+      <w:lvlText w:val="o"/>
+      <w:lvlJc w:val="left"/>
+      <w:pPr>
+        <w:ind w:left="3600" w:hanging="360"/>
+      </w:pPr>
+      <w:rPr>
+        <w:rFonts w:ascii="Courier New" w:hAnsi="Courier New" w:cs="Courier New" w:hint="default"/>
+      </w:rPr>
+    </w:lvl>
+    <w:lvl w:ilvl="5" w:tplc="04160005" w:tentative="1">
+      <w:start w:val="1"/>
+      <w:numFmt w:val="bullet"/>
+      <w:lvlText w:val=""/>
+      <w:lvlJc w:val="left"/>
+      <w:pPr>
+        <w:ind w:left="4320" w:hanging="360"/>
+      </w:pPr>
+      <w:rPr>
+        <w:rFonts w:ascii="Wingdings" w:hAnsi="Wingdings" w:hint="default"/>
+      </w:rPr>
+    </w:lvl>
+    <w:lvl w:ilvl="6" w:tplc="04160001" w:tentative="1">
+      <w:start w:val="1"/>
+      <w:numFmt w:val="bullet"/>
+      <w:lvlText w:val=""/>
+      <w:lvlJc w:val="left"/>
+      <w:pPr>
+        <w:ind w:left="5040" w:hanging="360"/>
+      </w:pPr>
+      <w:rPr>
+        <w:rFonts w:ascii="Symbol" w:hAnsi="Symbol" w:hint="default"/>
+      </w:rPr>
+    </w:lvl>
+    <w:lvl w:ilvl="7" w:tplc="04160003" w:tentative="1">
+      <w:start w:val="1"/>
+      <w:numFmt w:val="bullet"/>
+      <w:lvlText w:val="o"/>
+      <w:lvlJc w:val="left"/>
+      <w:pPr>
+        <w:ind w:left="5760" w:hanging="360"/>
+      </w:pPr>
+      <w:rPr>
+        <w:rFonts w:ascii="Courier New" w:hAnsi="Courier New" w:cs="Courier New" w:hint="default"/>
+      </w:rPr>
+    </w:lvl>
+    <w:lvl w:ilvl="8" w:tplc="04160005" w:tentative="1">
+      <w:start w:val="1"/>
+      <w:numFmt w:val="bullet"/>
+      <w:lvlText w:val=""/>
+      <w:lvlJc w:val="left"/>
+      <w:pPr>
+        <w:ind w:left="6480" w:hanging="360"/>
+      </w:pPr>
+      <w:rPr>
+        <w:rFonts w:ascii="Wingdings" w:hAnsi="Wingdings" w:hint="default"/>
+      </w:rPr>
+    </w:lvl>
+  </w:abstractNum>
+  <w:abstractNum w:abstractNumId="1" w15:restartNumberingAfterBreak="0">
     <w:nsid w:val="03592202"/>
     <w:multiLevelType w:val="multilevel"/>
     <w:tmpl w:val="0416001F"/>
@@ -3410,7 +3327,7 @@
       </w:pPr>
     </w:lvl>
   </w:abstractNum>
-  <w:abstractNum w:abstractNumId="1" w15:restartNumberingAfterBreak="0">
+  <w:abstractNum w:abstractNumId="2" w15:restartNumberingAfterBreak="0">
     <w:nsid w:val="07766230"/>
     <w:multiLevelType w:val="multilevel"/>
     <w:tmpl w:val="3D16BF04"/>
@@ -3430,7 +3347,7 @@
         <w:sz w:val="20"/>
       </w:rPr>
     </w:lvl>
-    <w:lvl w:ilvl="1" w:tentative="1">
+    <w:lvl w:ilvl="1">
       <w:start w:val="1"/>
       <w:numFmt w:val="bullet"/>
       <w:lvlText w:val="o"/>
@@ -3559,7 +3476,7 @@
       </w:rPr>
     </w:lvl>
   </w:abstractNum>
-  <w:abstractNum w:abstractNumId="2" w15:restartNumberingAfterBreak="0">
+  <w:abstractNum w:abstractNumId="3" w15:restartNumberingAfterBreak="0">
     <w:nsid w:val="103A3E50"/>
     <w:multiLevelType w:val="multilevel"/>
     <w:tmpl w:val="8092057C"/>
@@ -3708,7 +3625,7 @@
       </w:rPr>
     </w:lvl>
   </w:abstractNum>
-  <w:abstractNum w:abstractNumId="3" w15:restartNumberingAfterBreak="0">
+  <w:abstractNum w:abstractNumId="4" w15:restartNumberingAfterBreak="0">
     <w:nsid w:val="1CA637BF"/>
     <w:multiLevelType w:val="multilevel"/>
     <w:tmpl w:val="D7D6E9E2"/>
@@ -3857,7 +3774,7 @@
       </w:rPr>
     </w:lvl>
   </w:abstractNum>
-  <w:abstractNum w:abstractNumId="4" w15:restartNumberingAfterBreak="0">
+  <w:abstractNum w:abstractNumId="5" w15:restartNumberingAfterBreak="0">
     <w:nsid w:val="28B02526"/>
     <w:multiLevelType w:val="multilevel"/>
     <w:tmpl w:val="0416001F"/>
@@ -3943,7 +3860,7 @@
       </w:pPr>
     </w:lvl>
   </w:abstractNum>
-  <w:abstractNum w:abstractNumId="5" w15:restartNumberingAfterBreak="0">
+  <w:abstractNum w:abstractNumId="6" w15:restartNumberingAfterBreak="0">
     <w:nsid w:val="34205AF9"/>
     <w:multiLevelType w:val="multilevel"/>
     <w:tmpl w:val="B5A02AEE"/>
@@ -4056,7 +3973,7 @@
       </w:pPr>
     </w:lvl>
   </w:abstractNum>
-  <w:abstractNum w:abstractNumId="6" w15:restartNumberingAfterBreak="0">
+  <w:abstractNum w:abstractNumId="7" w15:restartNumberingAfterBreak="0">
     <w:nsid w:val="37241E25"/>
     <w:multiLevelType w:val="multilevel"/>
     <w:tmpl w:val="7764ADA0"/>
@@ -4076,7 +3993,7 @@
         <w:sz w:val="20"/>
       </w:rPr>
     </w:lvl>
-    <w:lvl w:ilvl="1" w:tentative="1">
+    <w:lvl w:ilvl="1">
       <w:start w:val="1"/>
       <w:numFmt w:val="bullet"/>
       <w:lvlText w:val="o"/>
@@ -4205,7 +4122,7 @@
       </w:rPr>
     </w:lvl>
   </w:abstractNum>
-  <w:abstractNum w:abstractNumId="7" w15:restartNumberingAfterBreak="0">
+  <w:abstractNum w:abstractNumId="8" w15:restartNumberingAfterBreak="0">
     <w:nsid w:val="39053648"/>
     <w:multiLevelType w:val="multilevel"/>
     <w:tmpl w:val="4446A39E"/>
@@ -4225,7 +4142,7 @@
         <w:sz w:val="20"/>
       </w:rPr>
     </w:lvl>
-    <w:lvl w:ilvl="1" w:tentative="1">
+    <w:lvl w:ilvl="1">
       <w:start w:val="1"/>
       <w:numFmt w:val="bullet"/>
       <w:lvlText w:val="o"/>
@@ -4354,7 +4271,7 @@
       </w:rPr>
     </w:lvl>
   </w:abstractNum>
-  <w:abstractNum w:abstractNumId="8" w15:restartNumberingAfterBreak="0">
+  <w:abstractNum w:abstractNumId="9" w15:restartNumberingAfterBreak="0">
     <w:nsid w:val="40925457"/>
     <w:multiLevelType w:val="hybridMultilevel"/>
     <w:tmpl w:val="CC50CE0E"/>
@@ -4443,7 +4360,7 @@
       </w:pPr>
     </w:lvl>
   </w:abstractNum>
-  <w:abstractNum w:abstractNumId="9" w15:restartNumberingAfterBreak="0">
+  <w:abstractNum w:abstractNumId="10" w15:restartNumberingAfterBreak="0">
     <w:nsid w:val="57DE395D"/>
     <w:multiLevelType w:val="multilevel"/>
     <w:tmpl w:val="ECA401EE"/>
@@ -4479,7 +4396,7 @@
         <w:sz w:val="20"/>
       </w:rPr>
     </w:lvl>
-    <w:lvl w:ilvl="2" w:tentative="1">
+    <w:lvl w:ilvl="2">
       <w:start w:val="1"/>
       <w:numFmt w:val="bullet"/>
       <w:lvlText w:val=""/>
@@ -4592,7 +4509,7 @@
       </w:rPr>
     </w:lvl>
   </w:abstractNum>
-  <w:abstractNum w:abstractNumId="10" w15:restartNumberingAfterBreak="0">
+  <w:abstractNum w:abstractNumId="11" w15:restartNumberingAfterBreak="0">
     <w:nsid w:val="61530B12"/>
     <w:multiLevelType w:val="hybridMultilevel"/>
     <w:tmpl w:val="C39CE640"/>
@@ -4705,7 +4622,7 @@
       </w:rPr>
     </w:lvl>
   </w:abstractNum>
-  <w:abstractNum w:abstractNumId="11" w15:restartNumberingAfterBreak="0">
+  <w:abstractNum w:abstractNumId="12" w15:restartNumberingAfterBreak="0">
     <w:nsid w:val="6740896C"/>
     <w:multiLevelType w:val="hybridMultilevel"/>
     <w:tmpl w:val="5038C346"/>
@@ -4791,7 +4708,7 @@
       </w:pPr>
     </w:lvl>
   </w:abstractNum>
-  <w:abstractNum w:abstractNumId="12" w15:restartNumberingAfterBreak="0">
+  <w:abstractNum w:abstractNumId="13" w15:restartNumberingAfterBreak="0">
     <w:nsid w:val="6DA81376"/>
     <w:multiLevelType w:val="hybridMultilevel"/>
     <w:tmpl w:val="AE2EAF7C"/>
@@ -4904,7 +4821,7 @@
       </w:rPr>
     </w:lvl>
   </w:abstractNum>
-  <w:abstractNum w:abstractNumId="13" w15:restartNumberingAfterBreak="0">
+  <w:abstractNum w:abstractNumId="14" w15:restartNumberingAfterBreak="0">
     <w:nsid w:val="7FC457B6"/>
     <w:multiLevelType w:val="multilevel"/>
     <w:tmpl w:val="394442B8"/>
@@ -5054,46 +4971,49 @@
     </w:lvl>
   </w:abstractNum>
   <w:num w:numId="1">
+    <w:abstractNumId w:val="12"/>
+  </w:num>
+  <w:num w:numId="2">
+    <w:abstractNumId w:val="5"/>
+  </w:num>
+  <w:num w:numId="3">
+    <w:abstractNumId w:val="1"/>
+  </w:num>
+  <w:num w:numId="4">
     <w:abstractNumId w:val="11"/>
   </w:num>
-  <w:num w:numId="2">
+  <w:num w:numId="5">
     <w:abstractNumId w:val="4"/>
   </w:num>
-  <w:num w:numId="3">
-    <w:abstractNumId w:val="0"/>
+  <w:num w:numId="6">
+    <w:abstractNumId w:val="6"/>
   </w:num>
-  <w:num w:numId="4">
+  <w:num w:numId="7">
+    <w:abstractNumId w:val="13"/>
+  </w:num>
+  <w:num w:numId="8">
+    <w:abstractNumId w:val="9"/>
+  </w:num>
+  <w:num w:numId="9">
+    <w:abstractNumId w:val="3"/>
+  </w:num>
+  <w:num w:numId="10">
+    <w:abstractNumId w:val="14"/>
+  </w:num>
+  <w:num w:numId="11">
+    <w:abstractNumId w:val="2"/>
+  </w:num>
+  <w:num w:numId="12">
     <w:abstractNumId w:val="10"/>
   </w:num>
-  <w:num w:numId="5">
-    <w:abstractNumId w:val="3"/>
+  <w:num w:numId="13">
+    <w:abstractNumId w:val="7"/>
   </w:num>
-  <w:num w:numId="6">
-    <w:abstractNumId w:val="5"/>
-  </w:num>
-  <w:num w:numId="7">
-    <w:abstractNumId w:val="12"/>
-  </w:num>
-  <w:num w:numId="8">
+  <w:num w:numId="14">
     <w:abstractNumId w:val="8"/>
   </w:num>
-  <w:num w:numId="9">
-    <w:abstractNumId w:val="2"/>
-  </w:num>
-  <w:num w:numId="10">
-    <w:abstractNumId w:val="13"/>
-  </w:num>
-  <w:num w:numId="11">
-    <w:abstractNumId w:val="1"/>
-  </w:num>
-  <w:num w:numId="12">
-    <w:abstractNumId w:val="9"/>
-  </w:num>
-  <w:num w:numId="13">
-    <w:abstractNumId w:val="6"/>
-  </w:num>
-  <w:num w:numId="14">
-    <w:abstractNumId w:val="7"/>
+  <w:num w:numId="15">
+    <w:abstractNumId w:val="0"/>
   </w:num>
 </w:numbering>
 </file>
@@ -6231,6 +6151,18 @@
       <w:shd w:val="clear" w:color="auto" w:fill="E1DFDD"/>
     </w:rPr>
   </w:style>
+  <w:style w:type="character" w:styleId="HiperlinkVisitado">
+    <w:name w:val="FollowedHyperlink"/>
+    <w:basedOn w:val="Fontepargpadro"/>
+    <w:uiPriority w:val="99"/>
+    <w:semiHidden/>
+    <w:unhideWhenUsed/>
+    <w:rsid w:val="000A3991"/>
+    <w:rPr>
+      <w:color w:val="954F72" w:themeColor="followedHyperlink"/>
+      <w:u w:val="single"/>
+    </w:rPr>
+  </w:style>
 </w:styles>
 </file>
 
@@ -6530,14 +6462,6 @@
 </file>
 
 <file path=customXml/item1.xml><?xml version="1.0" encoding="utf-8"?>
-<p:properties xmlns:p="http://schemas.microsoft.com/office/2006/metadata/properties" xmlns:xsi="http://www.w3.org/2001/XMLSchema-instance" xmlns:pc="http://schemas.microsoft.com/office/infopath/2007/PartnerControls">
-  <documentManagement>
-    <_activity xmlns="7f389976-1dba-4bd9-8587-c605332b72ef" xsi:nil="true"/>
-  </documentManagement>
-</p:properties>
-</file>
-
-<file path=customXml/item2.xml><?xml version="1.0" encoding="utf-8"?>
 <?mso-contentType ?>
 <FormTemplates xmlns="http://schemas.microsoft.com/sharepoint/v3/contenttype/forms">
   <Display>DocumentLibraryForm</Display>
@@ -6546,7 +6470,7 @@
 </FormTemplates>
 </file>
 
-<file path=customXml/item3.xml><?xml version="1.0" encoding="utf-8"?>
+<file path=customXml/item2.xml><?xml version="1.0" encoding="utf-8"?>
 <ct:contentTypeSchema xmlns:ct="http://schemas.microsoft.com/office/2006/metadata/contentType" xmlns:ma="http://schemas.microsoft.com/office/2006/metadata/properties/metaAttributes" ct:_="" ma:_="" ma:contentTypeName="Documento" ma:contentTypeID="0x01010075D5124B66C9A943962C0B8078DA06A5" ma:contentTypeVersion="5" ma:contentTypeDescription="Crie um novo documento." ma:contentTypeScope="" ma:versionID="e33559f98fa5964bc9aaddfa1469acbd">
   <xsd:schema xmlns:xsd="http://www.w3.org/2001/XMLSchema" xmlns:xs="http://www.w3.org/2001/XMLSchema" xmlns:p="http://schemas.microsoft.com/office/2006/metadata/properties" xmlns:ns3="7f389976-1dba-4bd9-8587-c605332b72ef" targetNamespace="http://schemas.microsoft.com/office/2006/metadata/properties" ma:root="true" ma:fieldsID="464d8a353d7a5688eefada9bfd59537d" ns3:_="">
     <xsd:import namespace="7f389976-1dba-4bd9-8587-c605332b72ef"/>
@@ -6696,21 +6620,19 @@
 </ct:contentTypeSchema>
 </file>
 
+<file path=customXml/item3.xml><?xml version="1.0" encoding="utf-8"?>
+<p:properties xmlns:p="http://schemas.microsoft.com/office/2006/metadata/properties" xmlns:xsi="http://www.w3.org/2001/XMLSchema-instance" xmlns:pc="http://schemas.microsoft.com/office/infopath/2007/PartnerControls">
+  <documentManagement>
+    <_activity xmlns="7f389976-1dba-4bd9-8587-c605332b72ef" xsi:nil="true"/>
+  </documentManagement>
+</p:properties>
+</file>
+
 <file path=customXml/item4.xml><?xml version="1.0" encoding="utf-8"?>
 <b:Sources xmlns:b="http://schemas.openxmlformats.org/officeDocument/2006/bibliography" xmlns="http://schemas.openxmlformats.org/officeDocument/2006/bibliography" SelectedStyle="\APASixthEditionOfficeOnline.xsl" StyleName="APA" Version="6"/>
 </file>
 
 <file path=customXml/itemProps1.xml><?xml version="1.0" encoding="utf-8"?>
-<ds:datastoreItem xmlns:ds="http://schemas.openxmlformats.org/officeDocument/2006/customXml" ds:itemID="{A3A24E55-73BC-49A5-9110-047A047A7CA0}">
-  <ds:schemaRefs>
-    <ds:schemaRef ds:uri="http://schemas.microsoft.com/office/2006/metadata/properties"/>
-    <ds:schemaRef ds:uri="http://schemas.microsoft.com/office/infopath/2007/PartnerControls"/>
-    <ds:schemaRef ds:uri="7f389976-1dba-4bd9-8587-c605332b72ef"/>
-  </ds:schemaRefs>
-</ds:datastoreItem>
-</file>
-
-<file path=customXml/itemProps2.xml><?xml version="1.0" encoding="utf-8"?>
 <ds:datastoreItem xmlns:ds="http://schemas.openxmlformats.org/officeDocument/2006/customXml" ds:itemID="{13E00476-7A44-420F-BD7D-DB510A48C252}">
   <ds:schemaRefs>
     <ds:schemaRef ds:uri="http://schemas.microsoft.com/sharepoint/v3/contenttype/forms"/>
@@ -6718,7 +6640,7 @@
 </ds:datastoreItem>
 </file>
 
-<file path=customXml/itemProps3.xml><?xml version="1.0" encoding="utf-8"?>
+<file path=customXml/itemProps2.xml><?xml version="1.0" encoding="utf-8"?>
 <ds:datastoreItem xmlns:ds="http://schemas.openxmlformats.org/officeDocument/2006/customXml" ds:itemID="{A33AEF98-FFB3-4415-BF02-904A1597EE48}">
   <ds:schemaRefs>
     <ds:schemaRef ds:uri="http://schemas.microsoft.com/office/2006/metadata/contentType"/>
@@ -6736,8 +6658,18 @@
 </ds:datastoreItem>
 </file>
 
+<file path=customXml/itemProps3.xml><?xml version="1.0" encoding="utf-8"?>
+<ds:datastoreItem xmlns:ds="http://schemas.openxmlformats.org/officeDocument/2006/customXml" ds:itemID="{A3A24E55-73BC-49A5-9110-047A047A7CA0}">
+  <ds:schemaRefs>
+    <ds:schemaRef ds:uri="http://schemas.microsoft.com/office/2006/metadata/properties"/>
+    <ds:schemaRef ds:uri="http://schemas.microsoft.com/office/infopath/2007/PartnerControls"/>
+    <ds:schemaRef ds:uri="7f389976-1dba-4bd9-8587-c605332b72ef"/>
+  </ds:schemaRefs>
+</ds:datastoreItem>
+</file>
+
 <file path=customXml/itemProps4.xml><?xml version="1.0" encoding="utf-8"?>
-<ds:datastoreItem xmlns:ds="http://schemas.openxmlformats.org/officeDocument/2006/customXml" ds:itemID="{A16AEA58-A766-4B66-9B17-958E4A6A97F0}">
+<ds:datastoreItem xmlns:ds="http://schemas.openxmlformats.org/officeDocument/2006/customXml" ds:itemID="{F9284E8E-8081-4408-ACC6-3C15378612F4}">
   <ds:schemaRefs>
     <ds:schemaRef ds:uri="http://schemas.openxmlformats.org/officeDocument/2006/bibliography"/>
   </ds:schemaRefs>

</xml_diff>